<commit_message>
Text edits to GIt and R SOP
</commit_message>
<xml_diff>
--- a/SOP_Uploads/Git_GitHub_CodeProjects_SOP.docx
+++ b/SOP_Uploads/Git_GitHub_CodeProjects_SOP.docx
@@ -211,16 +211,7 @@
         </w:tabs>
       </w:pPr>
       <w:r>
-        <w:t xml:space="preserve">Otherwise, </w:t>
-      </w:r>
-      <w:r>
-        <w:t>this SOP</w:t>
-      </w:r>
-      <w:r>
-        <w:t xml:space="preserve"> will start with a general intro to</w:t>
-      </w:r>
-      <w:r>
-        <w:t xml:space="preserve"> Git, </w:t>
+        <w:t xml:space="preserve">Otherwise, this SOP will start with a general intro to Git, </w:t>
       </w:r>
       <w:proofErr w:type="spellStart"/>
       <w:r>
@@ -228,16 +219,17 @@
       </w:r>
       <w:proofErr w:type="spellEnd"/>
       <w:r>
-        <w:t xml:space="preserve"> and </w:t>
-      </w:r>
-      <w:r>
-        <w:t>our repository,</w:t>
-      </w:r>
-      <w:r>
-        <w:t xml:space="preserve"> then do a quick example of creating a repository, cloning it, and pushing files to it in Git,</w:t>
-      </w:r>
-      <w:r>
-        <w:t xml:space="preserve"> and then the rest will be formatted through a start-to-finish example of taking an old project, downloading and setting up all the programs you need for coding and GitHub, editing the code for standards and accessibility, uploading it to GitHub, and then collaborating with a colleague. Anyway, let’s start.</w:t>
+        <w:t xml:space="preserve"> and our repository, then do a quick example of writing an R script, cloning a repository, and pushing files and changes to your GitHub repository using Git.</w:t>
+      </w:r>
+    </w:p>
+    <w:p>
+      <w:pPr>
+        <w:tabs>
+          <w:tab w:val="left" w:pos="2293"/>
+        </w:tabs>
+      </w:pPr>
+      <w:r>
+        <w:t>Anyway, let’s start.</w:t>
       </w:r>
     </w:p>
     <w:p>
@@ -462,10 +454,6 @@
     <w:p>
       <w:pPr>
         <w:pStyle w:val="ListParagraph"/>
-        <w:numPr>
-          <w:ilvl w:val="0"/>
-          <w:numId w:val="1"/>
-        </w:numPr>
         <w:tabs>
           <w:tab w:val="left" w:pos="2293"/>
         </w:tabs>
@@ -474,13 +462,6 @@
           <w:iCs/>
         </w:rPr>
       </w:pPr>
-      <w:r>
-        <w:rPr>
-          <w:i/>
-          <w:iCs/>
-        </w:rPr>
-        <w:t>Start-to-finish Setup and Project Walkthrough</w:t>
-      </w:r>
     </w:p>
     <w:p>
       <w:pPr>
@@ -1582,13 +1563,8 @@
       </w:r>
     </w:p>
     <w:p>
-      <w:proofErr w:type="gramStart"/>
-      <w:r>
-        <w:t>So</w:t>
-      </w:r>
-      <w:proofErr w:type="gramEnd"/>
-      <w:r>
-        <w:t xml:space="preserve"> open up R Studio and you’ve got this whole situation:</w:t>
+      <w:r>
+        <w:t>So open up R Studio and you’ve got this whole situation:</w:t>
       </w:r>
     </w:p>
     <w:p>
@@ -1660,7 +1636,10 @@
         <w:fldChar w:fldCharType="begin"/>
       </w:r>
       <w:r>
-        <w:instrText xml:space="preserve"> SEQ Figure \* ARABIC </w:instrText>
+        <w:instrText xml:space="preserve"> SEQ Figure </w:instrText>
+      </w:r>
+      <w:r>
+        <w:instrText xml:space="preserve">\* ARABIC </w:instrText>
       </w:r>
       <w:r>
         <w:fldChar w:fldCharType="separate"/>
@@ -2038,7 +2017,13 @@
         <w:t>signs</w:t>
       </w:r>
       <w:r>
-        <w:t xml:space="preserve"> in front. Whatever the color scheme of your R Studio interface, it will likely change color, as mine does. I pressed enter to put a space before my next comments.</w:t>
+        <w:t xml:space="preserve"> in front. Whatever the color scheme of your R Studio interface, it will likely change color, as mine does. I pressed enter to put a spac</w:t>
+      </w:r>
+      <w:r>
+        <w:t xml:space="preserve">ing line </w:t>
+      </w:r>
+      <w:r>
+        <w:t>before my next comments.</w:t>
       </w:r>
     </w:p>
     <w:p/>
@@ -2138,7 +2123,13 @@
         </w:r>
       </w:hyperlink>
       <w:r>
-        <w:t xml:space="preserve"> (assignment operators are covered at the bottom, for some strange reason).</w:t>
+        <w:t xml:space="preserve"> (assignment operators are covered at the bottom</w:t>
+      </w:r>
+      <w:r>
+        <w:t xml:space="preserve"> of the webpage</w:t>
+      </w:r>
+      <w:r>
+        <w:t>, for some strange reason).</w:t>
       </w:r>
     </w:p>
     <w:p/>
@@ -2154,7 +2145,17 @@
         <w:t>&lt;-</w:t>
       </w:r>
       <w:r>
-        <w:t xml:space="preserve"> to assign a function to the text “</w:t>
+        <w:t xml:space="preserve"> to assign a </w:t>
+      </w:r>
+      <w:r>
+        <w:rPr>
+          <w:b/>
+          <w:bCs/>
+        </w:rPr>
+        <w:t>function</w:t>
+      </w:r>
+      <w:r>
+        <w:t xml:space="preserve"> to the text “</w:t>
       </w:r>
       <w:proofErr w:type="spellStart"/>
       <w:r>
@@ -2162,7 +2163,13 @@
       </w:r>
       <w:proofErr w:type="spellEnd"/>
       <w:r>
-        <w:t xml:space="preserve">.” Now, the topic of creating your own functions may be a little to advanced for our purposes (at least it took me a while to wrap my head around it), so </w:t>
+        <w:t>.” Now, the topic of creating your own functions may be a little to</w:t>
+      </w:r>
+      <w:r>
+        <w:t>o</w:t>
+      </w:r>
+      <w:r>
+        <w:t xml:space="preserve"> advanced for our purposes (at least it took me a while to wrap my head around it), so </w:t>
       </w:r>
       <w:hyperlink r:id="rId18" w:anchor=":~:text=User%2Ddefined%20Function,squares%20of%20numbers%20in%20sequence." w:history="1">
         <w:r>
@@ -2175,51 +2182,62 @@
       <w:r>
         <w:t xml:space="preserve"> is a resource to learn more about R </w:t>
       </w:r>
-      <w:proofErr w:type="spellStart"/>
-      <w:r>
-        <w:t>functipons</w:t>
-      </w:r>
-      <w:proofErr w:type="spellEnd"/>
+      <w:r>
+        <w:t>functions</w:t>
+      </w:r>
       <w:r>
         <w:t xml:space="preserve"> and user-</w:t>
       </w:r>
-      <w:proofErr w:type="spellStart"/>
-      <w:r>
-        <w:t>defineid</w:t>
-      </w:r>
-      <w:proofErr w:type="spellEnd"/>
-      <w:r>
-        <w:t xml:space="preserve"> functions. In short, you write </w:t>
-      </w:r>
-    </w:p>
-    <w:p>
-      <w:pPr>
-        <w:rPr>
-          <w:i/>
-          <w:iCs/>
-        </w:rPr>
-      </w:pPr>
-      <w:proofErr w:type="gramStart"/>
-      <w:r>
-        <w:rPr>
-          <w:i/>
-          <w:iCs/>
-        </w:rPr>
-        <w:t>function(</w:t>
-      </w:r>
-      <w:proofErr w:type="gramEnd"/>
-      <w:r>
-        <w:rPr>
-          <w:i/>
-          <w:iCs/>
-        </w:rPr>
-        <w:t>){}</w:t>
+      <w:r>
+        <w:t>defined</w:t>
+      </w:r>
+      <w:r>
+        <w:t xml:space="preserve"> functions. In short,</w:t>
+      </w:r>
+      <w:r>
+        <w:t xml:space="preserve"> for any function</w:t>
+      </w:r>
+      <w:r>
+        <w:t xml:space="preserve"> you write </w:t>
+      </w:r>
+    </w:p>
+    <w:p>
+      <w:pPr>
+        <w:rPr>
+          <w:i/>
+          <w:iCs/>
+        </w:rPr>
+      </w:pPr>
+      <w:r>
+        <w:rPr>
+          <w:i/>
+          <w:iCs/>
+        </w:rPr>
+        <w:t>function(){}</w:t>
       </w:r>
     </w:p>
     <w:p>
       <w:r>
         <w:lastRenderedPageBreak/>
-        <w:t xml:space="preserve">after the assignment operator. Within the normal parenthesis, you type in one or more variables. In the curly brackets, you type in what your function will automatically do to your variables, such as multiplying by 420. Once defined, you can use your function with real inputs, and it will apply whatever </w:t>
+        <w:t>after the assignment operator. Within the normal parenthesis</w:t>
+      </w:r>
+      <w:r>
+        <w:t xml:space="preserve"> ()</w:t>
+      </w:r>
+      <w:r>
+        <w:t>, you type in one or more variables</w:t>
+      </w:r>
+      <w:r>
+        <w:t xml:space="preserve">. </w:t>
+      </w:r>
+      <w:r>
+        <w:t>In the curly brackets</w:t>
+      </w:r>
+      <w:r>
+        <w:t xml:space="preserve"> {}</w:t>
+      </w:r>
+      <w:r>
+        <w:t xml:space="preserve">, you type in what your function will automatically do to your variables, such as multiplying by 420. Once defined, you can use your function with real inputs, and it will apply whatever </w:t>
       </w:r>
       <w:r>
         <w:t>operations</w:t>
@@ -2427,6 +2445,173 @@
     </w:p>
     <w:p>
       <w:pPr>
+        <w:ind w:left="360"/>
+      </w:pPr>
+      <w:r>
+        <w:rPr>
+          <w:b/>
+          <w:bCs/>
+        </w:rPr>
+        <w:lastRenderedPageBreak/>
+        <w:t xml:space="preserve">HINT </w:t>
+      </w:r>
+      <w:r>
+        <w:t xml:space="preserve">(help pages): if you type </w:t>
+      </w:r>
+      <w:r>
+        <w:rPr>
+          <w:b/>
+          <w:bCs/>
+        </w:rPr>
+        <w:t>?</w:t>
+      </w:r>
+      <w:r>
+        <w:t xml:space="preserve"> before the name of something in the console, and run it, a “documentation” will pop up about it, if documentation is available.</w:t>
+      </w:r>
+    </w:p>
+    <w:p>
+      <w:pPr>
+        <w:ind w:left="360"/>
+      </w:pPr>
+      <w:r>
+        <w:rPr>
+          <w:noProof/>
+        </w:rPr>
+        <w:drawing>
+          <wp:inline distT="0" distB="0" distL="0" distR="0" wp14:anchorId="3B2A5B50" wp14:editId="665E98C7">
+            <wp:extent cx="5943600" cy="1591945"/>
+            <wp:effectExtent l="0" t="0" r="0" b="8255"/>
+            <wp:docPr id="4" name="Picture 4"/>
+            <wp:cNvGraphicFramePr>
+              <a:graphicFrameLocks xmlns:a="http://schemas.openxmlformats.org/drawingml/2006/main" noChangeAspect="1"/>
+            </wp:cNvGraphicFramePr>
+            <a:graphic xmlns:a="http://schemas.openxmlformats.org/drawingml/2006/main">
+              <a:graphicData uri="http://schemas.openxmlformats.org/drawingml/2006/picture">
+                <pic:pic xmlns:pic="http://schemas.openxmlformats.org/drawingml/2006/picture">
+                  <pic:nvPicPr>
+                    <pic:cNvPr id="1" name=""/>
+                    <pic:cNvPicPr/>
+                  </pic:nvPicPr>
+                  <pic:blipFill>
+                    <a:blip r:embed="rId21"/>
+                    <a:stretch>
+                      <a:fillRect/>
+                    </a:stretch>
+                  </pic:blipFill>
+                  <pic:spPr>
+                    <a:xfrm>
+                      <a:off x="0" y="0"/>
+                      <a:ext cx="5943600" cy="1591945"/>
+                    </a:xfrm>
+                    <a:prstGeom prst="rect">
+                      <a:avLst/>
+                    </a:prstGeom>
+                  </pic:spPr>
+                </pic:pic>
+              </a:graphicData>
+            </a:graphic>
+          </wp:inline>
+        </w:drawing>
+      </w:r>
+    </w:p>
+    <w:p>
+      <w:pPr>
+        <w:ind w:left="360"/>
+      </w:pPr>
+      <w:r>
+        <w:t xml:space="preserve">Sometimes, there is no out-of-the-box documentation for something in R, but there is officially-sanctioned documentation online. You can search thru this larger online help catalogue with </w:t>
+      </w:r>
+      <w:r>
+        <w:rPr>
+          <w:b/>
+          <w:bCs/>
+        </w:rPr>
+        <w:t>??</w:t>
+      </w:r>
+      <w:r>
+        <w:t xml:space="preserve"> here is an example:</w:t>
+      </w:r>
+    </w:p>
+    <w:p>
+      <w:pPr>
+        <w:ind w:left="360"/>
+      </w:pPr>
+      <w:r>
+        <w:rPr>
+          <w:noProof/>
+        </w:rPr>
+        <w:drawing>
+          <wp:inline distT="0" distB="0" distL="0" distR="0" wp14:anchorId="1E641EB3" wp14:editId="5B56C621">
+            <wp:extent cx="5943600" cy="1885315"/>
+            <wp:effectExtent l="0" t="0" r="0" b="635"/>
+            <wp:docPr id="5" name="Picture 5"/>
+            <wp:cNvGraphicFramePr>
+              <a:graphicFrameLocks xmlns:a="http://schemas.openxmlformats.org/drawingml/2006/main" noChangeAspect="1"/>
+            </wp:cNvGraphicFramePr>
+            <a:graphic xmlns:a="http://schemas.openxmlformats.org/drawingml/2006/main">
+              <a:graphicData uri="http://schemas.openxmlformats.org/drawingml/2006/picture">
+                <pic:pic xmlns:pic="http://schemas.openxmlformats.org/drawingml/2006/picture">
+                  <pic:nvPicPr>
+                    <pic:cNvPr id="1" name=""/>
+                    <pic:cNvPicPr/>
+                  </pic:nvPicPr>
+                  <pic:blipFill>
+                    <a:blip r:embed="rId22"/>
+                    <a:stretch>
+                      <a:fillRect/>
+                    </a:stretch>
+                  </pic:blipFill>
+                  <pic:spPr>
+                    <a:xfrm>
+                      <a:off x="0" y="0"/>
+                      <a:ext cx="5943600" cy="1885315"/>
+                    </a:xfrm>
+                    <a:prstGeom prst="rect">
+                      <a:avLst/>
+                    </a:prstGeom>
+                  </pic:spPr>
+                </pic:pic>
+              </a:graphicData>
+            </a:graphic>
+          </wp:inline>
+        </w:drawing>
+      </w:r>
+    </w:p>
+    <w:p>
+      <w:pPr>
+        <w:ind w:left="360"/>
+      </w:pPr>
+      <w:r>
+        <w:t xml:space="preserve">Though, in general, if there’s no help from </w:t>
+      </w:r>
+      <w:r>
+        <w:rPr>
+          <w:b/>
+          <w:bCs/>
+        </w:rPr>
+        <w:t>?</w:t>
+      </w:r>
+      <w:r>
+        <w:t xml:space="preserve"> results, I usually find googling it is more useful than using </w:t>
+      </w:r>
+      <w:r>
+        <w:rPr>
+          <w:b/>
+          <w:bCs/>
+        </w:rPr>
+        <w:t>??</w:t>
+      </w:r>
+      <w:r>
+        <w:t xml:space="preserve"> to each their own </w:t>
+      </w:r>
+      <w:proofErr w:type="spellStart"/>
+      <w:r>
+        <w:t>tho</w:t>
+      </w:r>
+      <w:proofErr w:type="spellEnd"/>
+    </w:p>
+    <w:p>
+      <w:pPr>
         <w:pStyle w:val="ListParagraph"/>
         <w:numPr>
           <w:ilvl w:val="0"/>
@@ -2442,18 +2627,12 @@
           <w:i/>
           <w:iCs/>
         </w:rPr>
-        <w:lastRenderedPageBreak/>
         <w:t>Basic Git and GitHub Tutorial</w:t>
       </w:r>
     </w:p>
     <w:p>
-      <w:proofErr w:type="gramStart"/>
-      <w:r>
-        <w:t>So</w:t>
-      </w:r>
-      <w:proofErr w:type="gramEnd"/>
-      <w:r>
-        <w:t xml:space="preserve"> you’ve got your script, but now you need to put it on GitHub. </w:t>
+      <w:r>
+        <w:t xml:space="preserve">So you’ve got your script, but now you need to put it on GitHub. </w:t>
       </w:r>
     </w:p>
     <w:p/>
@@ -2461,7 +2640,7 @@
       <w:r>
         <w:t xml:space="preserve">First, go to </w:t>
       </w:r>
-      <w:hyperlink r:id="rId21" w:history="1">
+      <w:hyperlink r:id="rId23" w:history="1">
         <w:r>
           <w:rPr>
             <w:rStyle w:val="Hyperlink"/>
@@ -2521,6 +2700,7 @@
         <w:rPr>
           <w:noProof/>
         </w:rPr>
+        <w:lastRenderedPageBreak/>
         <w:drawing>
           <wp:inline distT="0" distB="0" distL="0" distR="0" wp14:anchorId="19B5C84C" wp14:editId="350D33F4">
             <wp:extent cx="5943600" cy="2482215"/>
@@ -2539,7 +2719,7 @@
                     </pic:cNvPicPr>
                   </pic:nvPicPr>
                   <pic:blipFill>
-                    <a:blip r:embed="rId22" cstate="print">
+                    <a:blip r:embed="rId24" cstate="print">
                       <a:extLst>
                         <a:ext uri="{28A0092B-C50C-407E-A947-70E740481C1C}">
                           <a14:useLocalDpi xmlns:a14="http://schemas.microsoft.com/office/drawing/2010/main" val="0"/>
@@ -2578,6 +2758,9 @@
       </w:r>
     </w:p>
     <w:p>
+      <w:pPr>
+        <w:keepNext/>
+      </w:pPr>
       <w:r>
         <w:rPr>
           <w:noProof/>
@@ -2600,7 +2783,7 @@
                     </pic:cNvPicPr>
                   </pic:nvPicPr>
                   <pic:blipFill>
-                    <a:blip r:embed="rId23" cstate="print">
+                    <a:blip r:embed="rId25" cstate="print">
                       <a:extLst>
                         <a:ext uri="{28A0092B-C50C-407E-A947-70E740481C1C}">
                           <a14:useLocalDpi xmlns:a14="http://schemas.microsoft.com/office/drawing/2010/main" val="0"/>
@@ -2633,16 +2816,35 @@
       </w:r>
     </w:p>
     <w:p>
-      <w:r>
+      <w:pPr>
+        <w:pStyle w:val="Caption"/>
+      </w:pPr>
+      <w:r>
+        <w:t xml:space="preserve">Figure </w:t>
+      </w:r>
+      <w:fldSimple w:instr=" SEQ Figure \* ARABIC ">
+        <w:r>
+          <w:rPr>
+            <w:noProof/>
+          </w:rPr>
+          <w:t>5</w:t>
+        </w:r>
+      </w:fldSimple>
+      <w:r>
+        <w:t xml:space="preserve"> honestly, go ahead and pin Git Bash to your taskbar like a boss</w:t>
+      </w:r>
+    </w:p>
+    <w:p>
+      <w:r>
+        <w:t>Click on Git Bash, and this should pop up.</w:t>
+      </w:r>
+    </w:p>
+    <w:p>
+      <w:r>
+        <w:rPr>
+          <w:noProof/>
+        </w:rPr>
         <w:lastRenderedPageBreak/>
-        <w:t>Click on Git Bash, and this should pop up.</w:t>
-      </w:r>
-    </w:p>
-    <w:p>
-      <w:r>
-        <w:rPr>
-          <w:noProof/>
-        </w:rPr>
         <w:drawing>
           <wp:inline distT="0" distB="0" distL="0" distR="0" wp14:anchorId="74EE7AA4" wp14:editId="5A6CFBA1">
             <wp:extent cx="3371353" cy="1985713"/>
@@ -2659,7 +2861,7 @@
                     <pic:cNvPicPr/>
                   </pic:nvPicPr>
                   <pic:blipFill>
-                    <a:blip r:embed="rId24"/>
+                    <a:blip r:embed="rId26"/>
                     <a:stretch>
                       <a:fillRect/>
                     </a:stretch>
@@ -2691,7 +2893,19 @@
         <w:t xml:space="preserve">? </w:t>
       </w:r>
       <w:r>
-        <w:t xml:space="preserve">The text to the left may look confusing, but the translation is just that this console is located at my Desktop’s “Wes” folder, so basically like your normal file explorer location terminology. To visualize this: </w:t>
+        <w:t xml:space="preserve">The text to the </w:t>
+      </w:r>
+      <w:r>
+        <w:t>above-</w:t>
+      </w:r>
+      <w:r>
+        <w:t xml:space="preserve">left </w:t>
+      </w:r>
+      <w:r>
+        <w:t xml:space="preserve">of the cursor </w:t>
+      </w:r>
+      <w:r>
+        <w:t xml:space="preserve">may look confusing, but the translation is just that this console is located at my Desktop’s “Wes” folder, so basically like your normal file explorer location terminology. To visualize this: </w:t>
       </w:r>
     </w:p>
     <w:p>
@@ -2720,7 +2934,7 @@
                     </pic:cNvPicPr>
                   </pic:nvPicPr>
                   <pic:blipFill>
-                    <a:blip r:embed="rId25" cstate="print">
+                    <a:blip r:embed="rId27" cstate="print">
                       <a:extLst>
                         <a:ext uri="{28A0092B-C50C-407E-A947-70E740481C1C}">
                           <a14:useLocalDpi xmlns:a14="http://schemas.microsoft.com/office/drawing/2010/main" val="0"/>
@@ -2764,12 +2978,15 @@
           <w:rPr>
             <w:noProof/>
           </w:rPr>
-          <w:t>5</w:t>
+          <w:t>6</w:t>
         </w:r>
       </w:fldSimple>
       <w:r>
         <w:t xml:space="preserve"> Git Bash vs File Explorer comparison. For reference "ls" is a command that will show the contents of the directory at which the console is. This can be helpful to orient yourself to know what directory you may be in, or verify you're in the correct one.</w:t>
       </w:r>
+      <w:r>
+        <w:t xml:space="preserve"> If you look at the files listed on the bash console (left) and the file explorer (right) you can see they are showing the same file folder, just very differently. The bash console is closer to how your computer “sees” it. </w:t>
+      </w:r>
     </w:p>
     <w:p>
       <w:r>
@@ -2814,22 +3031,16 @@
           <w:b/>
           <w:bCs/>
         </w:rPr>
-        <w:t>cd</w:t>
-      </w:r>
-      <w:proofErr w:type="gramStart"/>
-      <w:r>
-        <w:rPr>
-          <w:b/>
-          <w:bCs/>
-        </w:rPr>
-        <w:t xml:space="preserve"> ..</w:t>
-      </w:r>
-      <w:proofErr w:type="gramEnd"/>
+        <w:t>cd ..</w:t>
+      </w:r>
       <w:r>
         <w:t>”</w:t>
       </w:r>
     </w:p>
     <w:p>
+      <w:pPr>
+        <w:keepNext/>
+      </w:pPr>
       <w:r>
         <w:rPr>
           <w:noProof/>
@@ -2851,7 +3062,7 @@
                     <pic:cNvPicPr/>
                   </pic:nvPicPr>
                   <pic:blipFill>
-                    <a:blip r:embed="rId26"/>
+                    <a:blip r:embed="rId28"/>
                     <a:stretch>
                       <a:fillRect/>
                     </a:stretch>
@@ -2873,6 +3084,25 @@
       </w:r>
     </w:p>
     <w:p>
+      <w:pPr>
+        <w:pStyle w:val="Caption"/>
+      </w:pPr>
+      <w:r>
+        <w:t xml:space="preserve">Figure </w:t>
+      </w:r>
+      <w:fldSimple w:instr=" SEQ Figure \* ARABIC ">
+        <w:r>
+          <w:rPr>
+            <w:noProof/>
+          </w:rPr>
+          <w:t>7</w:t>
+        </w:r>
+      </w:fldSimple>
+      <w:r>
+        <w:t xml:space="preserve"> Feel the exhilarating power of the console!</w:t>
+      </w:r>
+    </w:p>
+    <w:p>
       <w:r>
         <w:t xml:space="preserve">So, anyway, in my case, I want to clone the repository in my “GitHub” folder. </w:t>
       </w:r>
@@ -2946,6 +3176,9 @@
       </w:r>
     </w:p>
     <w:p>
+      <w:pPr>
+        <w:keepNext/>
+      </w:pPr>
       <w:r>
         <w:rPr>
           <w:noProof/>
@@ -2966,7 +3199,7 @@
                     <pic:cNvPicPr/>
                   </pic:nvPicPr>
                   <pic:blipFill rotWithShape="1">
-                    <a:blip r:embed="rId27"/>
+                    <a:blip r:embed="rId29"/>
                     <a:srcRect t="2011" b="10221"/>
                     <a:stretch/>
                   </pic:blipFill>
@@ -2995,7 +3228,35 @@
       </w:r>
     </w:p>
     <w:p>
-      <w:r>
+      <w:pPr>
+        <w:pStyle w:val="Caption"/>
+      </w:pPr>
+      <w:r>
+        <w:t xml:space="preserve">Figure </w:t>
+      </w:r>
+      <w:fldSimple w:instr=" SEQ Figure \* ARABIC ">
+        <w:r>
+          <w:rPr>
+            <w:noProof/>
+          </w:rPr>
+          <w:t>8</w:t>
+        </w:r>
+      </w:fldSimple>
+      <w:r>
+        <w:t xml:space="preserve"> Even MORE extreme power!</w:t>
+      </w:r>
+      <w:r>
+        <w:t xml:space="preserve"> </w:t>
+      </w:r>
+      <w:proofErr w:type="spellStart"/>
+      <w:r>
+        <w:t>Muahaha</w:t>
+      </w:r>
+      <w:proofErr w:type="spellEnd"/>
+    </w:p>
+    <w:p>
+      <w:r>
+        <w:lastRenderedPageBreak/>
         <w:t xml:space="preserve">Now, </w:t>
       </w:r>
       <w:r>
@@ -3028,12 +3289,10 @@
         <w:t xml:space="preserve">should be in your folder if you look on File Explorer. </w:t>
       </w:r>
       <w:r>
-        <w:t xml:space="preserve">For me, this is the part of the process where I realized how the Bash console, though intimidating, is actually extremely powerful and can execute complex tasks very quickly and simply. In any case, it’s time to </w:t>
-      </w:r>
-      <w:r>
-        <w:lastRenderedPageBreak/>
-        <w:t xml:space="preserve">upload your script. </w:t>
-      </w:r>
+        <w:t xml:space="preserve">For me, this is the part of the process where I realized how the Bash console, though intimidating, is actually extremely powerful and can execute complex tasks very quickly and simply. In any case, it’s time to upload your script. </w:t>
+      </w:r>
+    </w:p>
+    <w:p>
       <w:r>
         <w:t>For this SOP, every person completing this tutorial will make a folder with their initials to upload their own “</w:t>
       </w:r>
@@ -3154,293 +3413,6 @@
             <wp:extent cx="5943600" cy="1772285"/>
             <wp:effectExtent l="0" t="0" r="0" b="0"/>
             <wp:docPr id="22" name="Picture 22"/>
-            <wp:cNvGraphicFramePr>
-              <a:graphicFrameLocks xmlns:a="http://schemas.openxmlformats.org/drawingml/2006/main" noChangeAspect="1"/>
-            </wp:cNvGraphicFramePr>
-            <a:graphic xmlns:a="http://schemas.openxmlformats.org/drawingml/2006/main">
-              <a:graphicData uri="http://schemas.openxmlformats.org/drawingml/2006/picture">
-                <pic:pic xmlns:pic="http://schemas.openxmlformats.org/drawingml/2006/picture">
-                  <pic:nvPicPr>
-                    <pic:cNvPr id="1" name=""/>
-                    <pic:cNvPicPr/>
-                  </pic:nvPicPr>
-                  <pic:blipFill>
-                    <a:blip r:embed="rId28"/>
-                    <a:stretch>
-                      <a:fillRect/>
-                    </a:stretch>
-                  </pic:blipFill>
-                  <pic:spPr>
-                    <a:xfrm>
-                      <a:off x="0" y="0"/>
-                      <a:ext cx="5943600" cy="1772285"/>
-                    </a:xfrm>
-                    <a:prstGeom prst="rect">
-                      <a:avLst/>
-                    </a:prstGeom>
-                  </pic:spPr>
-                </pic:pic>
-              </a:graphicData>
-            </a:graphic>
-          </wp:inline>
-        </w:drawing>
-      </w:r>
-      <w:r>
-        <w:rPr>
-          <w:i/>
-          <w:iCs/>
-        </w:rPr>
-        <w:t xml:space="preserve"> </w:t>
-      </w:r>
-    </w:p>
-    <w:p>
-      <w:r>
-        <w:t xml:space="preserve">Now that you’ve made your folders, you need to save your script into the folder you just made and titled with your initials. There’s probably a nifty way to do this in the Bash console, but I would just go to R, and “Save As” your R script into the folder you just made.  </w:t>
-      </w:r>
-    </w:p>
-    <w:p>
-      <w:r>
-        <w:rPr>
-          <w:noProof/>
-        </w:rPr>
-        <w:drawing>
-          <wp:inline distT="0" distB="0" distL="0" distR="0" wp14:anchorId="4D695674" wp14:editId="327BA7C5">
-            <wp:extent cx="5943600" cy="2553335"/>
-            <wp:effectExtent l="0" t="0" r="0" b="0"/>
-            <wp:docPr id="23" name="Picture 23"/>
-            <wp:cNvGraphicFramePr>
-              <a:graphicFrameLocks xmlns:a="http://schemas.openxmlformats.org/drawingml/2006/main" noChangeAspect="1"/>
-            </wp:cNvGraphicFramePr>
-            <a:graphic xmlns:a="http://schemas.openxmlformats.org/drawingml/2006/main">
-              <a:graphicData uri="http://schemas.openxmlformats.org/drawingml/2006/picture">
-                <pic:pic xmlns:pic="http://schemas.openxmlformats.org/drawingml/2006/picture">
-                  <pic:nvPicPr>
-                    <pic:cNvPr id="1" name=""/>
-                    <pic:cNvPicPr/>
-                  </pic:nvPicPr>
-                  <pic:blipFill>
-                    <a:blip r:embed="rId29"/>
-                    <a:stretch>
-                      <a:fillRect/>
-                    </a:stretch>
-                  </pic:blipFill>
-                  <pic:spPr>
-                    <a:xfrm>
-                      <a:off x="0" y="0"/>
-                      <a:ext cx="5943600" cy="2553335"/>
-                    </a:xfrm>
-                    <a:prstGeom prst="rect">
-                      <a:avLst/>
-                    </a:prstGeom>
-                  </pic:spPr>
-                </pic:pic>
-              </a:graphicData>
-            </a:graphic>
-          </wp:inline>
-        </w:drawing>
-      </w:r>
-    </w:p>
-    <w:p/>
-    <w:p>
-      <w:r>
-        <w:t xml:space="preserve">Now you have your local clone of the repository, and you’ve updated it with your personal folder and the script you made. Now, it’s time to </w:t>
-      </w:r>
-      <w:r>
-        <w:rPr>
-          <w:b/>
-          <w:bCs/>
-        </w:rPr>
-        <w:t>push</w:t>
-      </w:r>
-      <w:r>
-        <w:t xml:space="preserve"> the changes you’ve just made to SSI’s GitHub, so that Kyle, or any of the staff, can access it from anywhere. This also happens in a couple lines of code in the console</w:t>
-      </w:r>
-      <w:r>
-        <w:t xml:space="preserve">. Git needs you to </w:t>
-      </w:r>
-      <w:r>
-        <w:rPr>
-          <w:b/>
-          <w:bCs/>
-        </w:rPr>
-        <w:t xml:space="preserve">stage </w:t>
-      </w:r>
-      <w:r>
-        <w:t xml:space="preserve">your </w:t>
-      </w:r>
-      <w:r>
-        <w:rPr>
-          <w:b/>
-          <w:bCs/>
-        </w:rPr>
-        <w:t>commits</w:t>
-      </w:r>
-      <w:r>
-        <w:t xml:space="preserve"> before you can </w:t>
-      </w:r>
-      <w:r>
-        <w:rPr>
-          <w:b/>
-          <w:bCs/>
-        </w:rPr>
-        <w:t>push.</w:t>
-      </w:r>
-      <w:r>
-        <w:t xml:space="preserve"> This lingo can be confusing, and admittedly, I don’t completely understand what it’s all about. However, basically, you can’t just go straight to </w:t>
-      </w:r>
-      <w:r>
-        <w:rPr>
-          <w:b/>
-          <w:bCs/>
-        </w:rPr>
-        <w:t>push</w:t>
-      </w:r>
-      <w:r>
-        <w:t xml:space="preserve">ing your changes- Git needs you to tell it what of your local changes you want to make happen on the shared repository. Staging is a system of collecting the changes you want to make official. Committing is what it sounds like- re-confirming you want to make those changes. Then, once you’ve done that, you can </w:t>
-      </w:r>
-      <w:r>
-        <w:rPr>
-          <w:b/>
-          <w:bCs/>
-        </w:rPr>
-        <w:t xml:space="preserve">push- </w:t>
-      </w:r>
-      <w:r>
-        <w:t xml:space="preserve">and the changes will be made. I will show you how to just push all of your local </w:t>
-      </w:r>
-      <w:r>
-        <w:lastRenderedPageBreak/>
-        <w:t xml:space="preserve">changes. This is what I always do because I’m not good enough at Git to understand the more complex picking and choosing changes process. </w:t>
-      </w:r>
-    </w:p>
-    <w:p/>
-    <w:p>
-      <w:r>
-        <w:t xml:space="preserve">So, to commit all your changes- type </w:t>
-      </w:r>
-    </w:p>
-    <w:p>
-      <w:pPr>
-        <w:rPr>
-          <w:b/>
-          <w:bCs/>
-        </w:rPr>
-      </w:pPr>
-      <w:r>
-        <w:rPr>
-          <w:b/>
-          <w:bCs/>
-        </w:rPr>
-        <w:t xml:space="preserve">git </w:t>
-      </w:r>
-      <w:proofErr w:type="gramStart"/>
-      <w:r>
-        <w:rPr>
-          <w:b/>
-          <w:bCs/>
-        </w:rPr>
-        <w:t>add .</w:t>
-      </w:r>
-      <w:proofErr w:type="gramEnd"/>
-    </w:p>
-    <w:p>
-      <w:r>
-        <w:t>and press enter. This stages all of your changes (</w:t>
-      </w:r>
-      <w:proofErr w:type="gramStart"/>
-      <w:r>
-        <w:t xml:space="preserve">the </w:t>
-      </w:r>
-      <w:r>
-        <w:rPr>
-          <w:b/>
-          <w:bCs/>
-        </w:rPr>
-        <w:t>.</w:t>
-      </w:r>
-      <w:proofErr w:type="gramEnd"/>
-      <w:r>
-        <w:rPr>
-          <w:b/>
-          <w:bCs/>
-        </w:rPr>
-        <w:t xml:space="preserve"> </w:t>
-      </w:r>
-      <w:r>
-        <w:t>symbol means “all the changes I’ve made”)</w:t>
-      </w:r>
-    </w:p>
-    <w:p>
-      <w:r>
-        <w:t xml:space="preserve">then type </w:t>
-      </w:r>
-    </w:p>
-    <w:p>
-      <w:pPr>
-        <w:rPr>
-          <w:b/>
-          <w:bCs/>
-        </w:rPr>
-      </w:pPr>
-      <w:r>
-        <w:rPr>
-          <w:b/>
-          <w:bCs/>
-        </w:rPr>
-        <w:t>git commit -m “[</w:t>
-      </w:r>
-      <w:r>
-        <w:rPr>
-          <w:b/>
-          <w:bCs/>
-          <w:i/>
-          <w:iCs/>
-        </w:rPr>
-        <w:t>type any message here, it should be a description of what the changes you’re making are. This message appears in GitHub and can be very useful for your team</w:t>
-      </w:r>
-      <w:r>
-        <w:rPr>
-          <w:b/>
-          <w:bCs/>
-        </w:rPr>
-        <w:t>]”</w:t>
-      </w:r>
-    </w:p>
-    <w:p>
-      <w:r>
-        <w:t>press enter again. Now type:</w:t>
-      </w:r>
-    </w:p>
-    <w:p>
-      <w:pPr>
-        <w:rPr>
-          <w:b/>
-          <w:bCs/>
-        </w:rPr>
-      </w:pPr>
-      <w:r>
-        <w:rPr>
-          <w:b/>
-          <w:bCs/>
-        </w:rPr>
-        <w:t>git push -u origin master</w:t>
-      </w:r>
-    </w:p>
-    <w:p>
-      <w:r>
-        <w:t xml:space="preserve">press enter, and the consoled reads out a report on your upload and changes. </w:t>
-      </w:r>
-    </w:p>
-    <w:p>
-      <w:r>
-        <w:rPr>
-          <w:noProof/>
-        </w:rPr>
-        <w:drawing>
-          <wp:inline distT="0" distB="0" distL="0" distR="0" wp14:anchorId="20B370B0" wp14:editId="00FB971C">
-            <wp:extent cx="5943600" cy="3632835"/>
-            <wp:effectExtent l="0" t="0" r="0" b="5715"/>
-            <wp:docPr id="27" name="Picture 27"/>
             <wp:cNvGraphicFramePr>
               <a:graphicFrameLocks xmlns:a="http://schemas.openxmlformats.org/drawingml/2006/main" noChangeAspect="1"/>
             </wp:cNvGraphicFramePr>
@@ -3460,7 +3432,7 @@
                   <pic:spPr>
                     <a:xfrm>
                       <a:off x="0" y="0"/>
-                      <a:ext cx="5943600" cy="3632835"/>
+                      <a:ext cx="5943600" cy="1772285"/>
                     </a:xfrm>
                     <a:prstGeom prst="rect">
                       <a:avLst/>
@@ -3472,23 +3444,17 @@
           </wp:inline>
         </w:drawing>
       </w:r>
-    </w:p>
-    <w:p/>
-    <w:p>
-      <w:r>
-        <w:t xml:space="preserve">To illustrate what you’ve done, this is the projects GitHub page before </w:t>
-      </w:r>
-      <w:r>
-        <w:t>those</w:t>
-      </w:r>
-      <w:r>
-        <w:t xml:space="preserve"> command</w:t>
-      </w:r>
-      <w:r>
-        <w:t>s</w:t>
-      </w:r>
-      <w:r>
-        <w:t>:</w:t>
+      <w:r>
+        <w:rPr>
+          <w:i/>
+          <w:iCs/>
+        </w:rPr>
+        <w:t xml:space="preserve"> </w:t>
+      </w:r>
+    </w:p>
+    <w:p>
+      <w:r>
+        <w:t xml:space="preserve">Now that you’ve made your folders, you need to save your script into the folder you just made and titled with your initials. There’s probably a nifty way to do this in the Bash console, but I would just go to R, and “Save As” your R script into the folder you just made.  </w:t>
       </w:r>
     </w:p>
     <w:p>
@@ -3496,12 +3462,11 @@
         <w:rPr>
           <w:noProof/>
         </w:rPr>
-        <w:lastRenderedPageBreak/>
         <w:drawing>
-          <wp:inline distT="0" distB="0" distL="0" distR="0" wp14:anchorId="0130B979" wp14:editId="4DE95C8E">
-            <wp:extent cx="5943600" cy="1938655"/>
-            <wp:effectExtent l="0" t="0" r="0" b="4445"/>
-            <wp:docPr id="24" name="Picture 24"/>
+          <wp:inline distT="0" distB="0" distL="0" distR="0" wp14:anchorId="4D695674" wp14:editId="327BA7C5">
+            <wp:extent cx="5943600" cy="2553335"/>
+            <wp:effectExtent l="0" t="0" r="0" b="0"/>
+            <wp:docPr id="23" name="Picture 23"/>
             <wp:cNvGraphicFramePr>
               <a:graphicFrameLocks xmlns:a="http://schemas.openxmlformats.org/drawingml/2006/main" noChangeAspect="1"/>
             </wp:cNvGraphicFramePr>
@@ -3521,6 +3486,279 @@
                   <pic:spPr>
                     <a:xfrm>
                       <a:off x="0" y="0"/>
+                      <a:ext cx="5943600" cy="2553335"/>
+                    </a:xfrm>
+                    <a:prstGeom prst="rect">
+                      <a:avLst/>
+                    </a:prstGeom>
+                  </pic:spPr>
+                </pic:pic>
+              </a:graphicData>
+            </a:graphic>
+          </wp:inline>
+        </w:drawing>
+      </w:r>
+    </w:p>
+    <w:p/>
+    <w:p>
+      <w:r>
+        <w:t xml:space="preserve">Now you have your local clone of the repository, and you’ve updated it with your personal folder and the script you made. Now, it’s time to </w:t>
+      </w:r>
+      <w:r>
+        <w:rPr>
+          <w:b/>
+          <w:bCs/>
+        </w:rPr>
+        <w:t>push</w:t>
+      </w:r>
+      <w:r>
+        <w:t xml:space="preserve"> the changes you’ve just made to SSI’s GitHub, so that Kyle, or any of the staff, can access it from anywhere. This also happens in a couple lines of code in the console</w:t>
+      </w:r>
+      <w:r>
+        <w:t xml:space="preserve">. Git needs you to </w:t>
+      </w:r>
+      <w:r>
+        <w:rPr>
+          <w:b/>
+          <w:bCs/>
+        </w:rPr>
+        <w:t xml:space="preserve">stage </w:t>
+      </w:r>
+      <w:r>
+        <w:t xml:space="preserve">your </w:t>
+      </w:r>
+      <w:r>
+        <w:rPr>
+          <w:b/>
+          <w:bCs/>
+        </w:rPr>
+        <w:t>commits</w:t>
+      </w:r>
+      <w:r>
+        <w:t xml:space="preserve"> before you can </w:t>
+      </w:r>
+      <w:r>
+        <w:rPr>
+          <w:b/>
+          <w:bCs/>
+        </w:rPr>
+        <w:t>push.</w:t>
+      </w:r>
+      <w:r>
+        <w:t xml:space="preserve"> This lingo can be confusing, and </w:t>
+      </w:r>
+      <w:r>
+        <w:lastRenderedPageBreak/>
+        <w:t xml:space="preserve">admittedly, I don’t completely understand what it’s all about. However, basically, you can’t just go straight to </w:t>
+      </w:r>
+      <w:r>
+        <w:rPr>
+          <w:b/>
+          <w:bCs/>
+        </w:rPr>
+        <w:t>push</w:t>
+      </w:r>
+      <w:r>
+        <w:t xml:space="preserve">ing your changes- Git needs you to tell it what of your local changes you want to make happen on the shared repository. Staging is a system of collecting the changes you want to make official. Committing is what it sounds like- re-confirming you want to make those changes. Then, once you’ve done that, you can </w:t>
+      </w:r>
+      <w:r>
+        <w:rPr>
+          <w:b/>
+          <w:bCs/>
+        </w:rPr>
+        <w:t xml:space="preserve">push- </w:t>
+      </w:r>
+      <w:r>
+        <w:t xml:space="preserve">and the changes will be made. I will show you how to just push all of your local changes. This is what I always do because I’m not good enough at Git to understand the more complex picking and choosing changes process. </w:t>
+      </w:r>
+    </w:p>
+    <w:p/>
+    <w:p>
+      <w:r>
+        <w:t xml:space="preserve">So, to commit all your changes- type </w:t>
+      </w:r>
+    </w:p>
+    <w:p>
+      <w:pPr>
+        <w:rPr>
+          <w:b/>
+          <w:bCs/>
+        </w:rPr>
+      </w:pPr>
+      <w:r>
+        <w:rPr>
+          <w:b/>
+          <w:bCs/>
+        </w:rPr>
+        <w:t>git add .</w:t>
+      </w:r>
+    </w:p>
+    <w:p>
+      <w:r>
+        <w:t xml:space="preserve">and press enter. This stages all of your changes (the </w:t>
+      </w:r>
+      <w:r>
+        <w:rPr>
+          <w:b/>
+          <w:bCs/>
+        </w:rPr>
+        <w:t xml:space="preserve">. </w:t>
+      </w:r>
+      <w:r>
+        <w:t>symbol means “all the changes I’ve made”)</w:t>
+      </w:r>
+    </w:p>
+    <w:p>
+      <w:r>
+        <w:t xml:space="preserve">then type </w:t>
+      </w:r>
+    </w:p>
+    <w:p>
+      <w:pPr>
+        <w:rPr>
+          <w:b/>
+          <w:bCs/>
+        </w:rPr>
+      </w:pPr>
+      <w:r>
+        <w:rPr>
+          <w:b/>
+          <w:bCs/>
+        </w:rPr>
+        <w:t>git commit -m “[</w:t>
+      </w:r>
+      <w:r>
+        <w:rPr>
+          <w:b/>
+          <w:bCs/>
+          <w:i/>
+          <w:iCs/>
+        </w:rPr>
+        <w:t>type any message here, it should be a description of what the changes you’re making are. This message appears in GitHub and can be very useful for your team</w:t>
+      </w:r>
+      <w:r>
+        <w:rPr>
+          <w:b/>
+          <w:bCs/>
+        </w:rPr>
+        <w:t>]”</w:t>
+      </w:r>
+    </w:p>
+    <w:p>
+      <w:r>
+        <w:t>press enter again. Now type:</w:t>
+      </w:r>
+    </w:p>
+    <w:p>
+      <w:pPr>
+        <w:rPr>
+          <w:b/>
+          <w:bCs/>
+        </w:rPr>
+      </w:pPr>
+      <w:r>
+        <w:rPr>
+          <w:b/>
+          <w:bCs/>
+        </w:rPr>
+        <w:t>git push -u origin master</w:t>
+      </w:r>
+    </w:p>
+    <w:p>
+      <w:r>
+        <w:t xml:space="preserve">press enter, and the consoled reads out a report on your upload and changes. </w:t>
+      </w:r>
+    </w:p>
+    <w:p>
+      <w:r>
+        <w:rPr>
+          <w:noProof/>
+        </w:rPr>
+        <w:drawing>
+          <wp:inline distT="0" distB="0" distL="0" distR="0" wp14:anchorId="20B370B0" wp14:editId="00FB971C">
+            <wp:extent cx="5943600" cy="3632835"/>
+            <wp:effectExtent l="0" t="0" r="0" b="5715"/>
+            <wp:docPr id="27" name="Picture 27"/>
+            <wp:cNvGraphicFramePr>
+              <a:graphicFrameLocks xmlns:a="http://schemas.openxmlformats.org/drawingml/2006/main" noChangeAspect="1"/>
+            </wp:cNvGraphicFramePr>
+            <a:graphic xmlns:a="http://schemas.openxmlformats.org/drawingml/2006/main">
+              <a:graphicData uri="http://schemas.openxmlformats.org/drawingml/2006/picture">
+                <pic:pic xmlns:pic="http://schemas.openxmlformats.org/drawingml/2006/picture">
+                  <pic:nvPicPr>
+                    <pic:cNvPr id="1" name=""/>
+                    <pic:cNvPicPr/>
+                  </pic:nvPicPr>
+                  <pic:blipFill>
+                    <a:blip r:embed="rId32"/>
+                    <a:stretch>
+                      <a:fillRect/>
+                    </a:stretch>
+                  </pic:blipFill>
+                  <pic:spPr>
+                    <a:xfrm>
+                      <a:off x="0" y="0"/>
+                      <a:ext cx="5943600" cy="3632835"/>
+                    </a:xfrm>
+                    <a:prstGeom prst="rect">
+                      <a:avLst/>
+                    </a:prstGeom>
+                  </pic:spPr>
+                </pic:pic>
+              </a:graphicData>
+            </a:graphic>
+          </wp:inline>
+        </w:drawing>
+      </w:r>
+    </w:p>
+    <w:p/>
+    <w:p>
+      <w:r>
+        <w:lastRenderedPageBreak/>
+        <w:t xml:space="preserve">To illustrate what you’ve done, this is the projects GitHub page before </w:t>
+      </w:r>
+      <w:r>
+        <w:t>those</w:t>
+      </w:r>
+      <w:r>
+        <w:t xml:space="preserve"> command</w:t>
+      </w:r>
+      <w:r>
+        <w:t>s</w:t>
+      </w:r>
+      <w:r>
+        <w:t>:</w:t>
+      </w:r>
+    </w:p>
+    <w:p>
+      <w:r>
+        <w:rPr>
+          <w:noProof/>
+        </w:rPr>
+        <w:drawing>
+          <wp:inline distT="0" distB="0" distL="0" distR="0" wp14:anchorId="0130B979" wp14:editId="4DE95C8E">
+            <wp:extent cx="5943600" cy="1938655"/>
+            <wp:effectExtent l="0" t="0" r="0" b="4445"/>
+            <wp:docPr id="24" name="Picture 24"/>
+            <wp:cNvGraphicFramePr>
+              <a:graphicFrameLocks xmlns:a="http://schemas.openxmlformats.org/drawingml/2006/main" noChangeAspect="1"/>
+            </wp:cNvGraphicFramePr>
+            <a:graphic xmlns:a="http://schemas.openxmlformats.org/drawingml/2006/main">
+              <a:graphicData uri="http://schemas.openxmlformats.org/drawingml/2006/picture">
+                <pic:pic xmlns:pic="http://schemas.openxmlformats.org/drawingml/2006/picture">
+                  <pic:nvPicPr>
+                    <pic:cNvPr id="1" name=""/>
+                    <pic:cNvPicPr/>
+                  </pic:nvPicPr>
+                  <pic:blipFill>
+                    <a:blip r:embed="rId33"/>
+                    <a:stretch>
+                      <a:fillRect/>
+                    </a:stretch>
+                  </pic:blipFill>
+                  <pic:spPr>
+                    <a:xfrm>
+                      <a:off x="0" y="0"/>
                       <a:ext cx="5943600" cy="1938655"/>
                     </a:xfrm>
                     <a:prstGeom prst="rect">
@@ -3562,7 +3800,7 @@
                     </pic:cNvPicPr>
                   </pic:nvPicPr>
                   <pic:blipFill>
-                    <a:blip r:embed="rId32">
+                    <a:blip r:embed="rId34">
                       <a:extLst>
                         <a:ext uri="{28A0092B-C50C-407E-A947-70E740481C1C}">
                           <a14:useLocalDpi xmlns:a14="http://schemas.microsoft.com/office/drawing/2010/main" val="0"/>
@@ -3607,6 +3845,7 @@
         <w:rPr>
           <w:noProof/>
         </w:rPr>
+        <w:lastRenderedPageBreak/>
         <w:drawing>
           <wp:inline distT="0" distB="0" distL="0" distR="0" wp14:anchorId="04051C17" wp14:editId="7DB9ECFB">
             <wp:extent cx="3267986" cy="2490442"/>
@@ -3623,7 +3862,7 @@
                     <pic:cNvPicPr/>
                   </pic:nvPicPr>
                   <pic:blipFill>
-                    <a:blip r:embed="rId33"/>
+                    <a:blip r:embed="rId35"/>
                     <a:stretch>
                       <a:fillRect/>
                     </a:stretch>

</xml_diff>